<commit_message>
v0.5 Gerbers sent for manufacture
Motherboard layout complete
</commit_message>
<xml_diff>
--- a/PRS10_board_notes.docx
+++ b/PRS10_board_notes.docx
@@ -764,6 +764,79 @@
       </w:r>
     </w:p>
     <w:p/>
+    <w:p>
+      <w:proofErr w:type="spellStart"/>
+      <w:r>
+        <w:t>Wenzell</w:t>
+      </w:r>
+      <w:proofErr w:type="spellEnd"/>
+      <w:r>
+        <w:t xml:space="preserve"> Finesse voltage shunts - </w:t>
+      </w:r>
+      <w:hyperlink r:id="rId12" w:history="1">
+        <w:r>
+          <w:rPr>
+            <w:rStyle w:val="Hyperlink"/>
+          </w:rPr>
+          <w:t>http://www.wenzel.com/documents/finesse.html</w:t>
+        </w:r>
+      </w:hyperlink>
+    </w:p>
+    <w:p>
+      <w:r>
+        <w:rPr>
+          <w:noProof/>
+        </w:rPr>
+        <w:drawing>
+          <wp:inline distT="0" distB="0" distL="0" distR="0" wp14:anchorId="465A12F3" wp14:editId="4D831B92">
+            <wp:extent cx="4404360" cy="3027998"/>
+            <wp:effectExtent l="0" t="0" r="0" b="1270"/>
+            <wp:docPr id="18" name="Picture 18"/>
+            <wp:cNvGraphicFramePr>
+              <a:graphicFrameLocks xmlns:a="http://schemas.openxmlformats.org/drawingml/2006/main" noChangeAspect="1"/>
+            </wp:cNvGraphicFramePr>
+            <a:graphic xmlns:a="http://schemas.openxmlformats.org/drawingml/2006/main">
+              <a:graphicData uri="http://schemas.openxmlformats.org/drawingml/2006/picture">
+                <pic:pic xmlns:pic="http://schemas.openxmlformats.org/drawingml/2006/picture">
+                  <pic:nvPicPr>
+                    <pic:cNvPr id="18" name="2018-02-24.png"/>
+                    <pic:cNvPicPr/>
+                  </pic:nvPicPr>
+                  <pic:blipFill rotWithShape="1">
+                    <a:blip r:embed="rId13">
+                      <a:extLst>
+                        <a:ext uri="{28A0092B-C50C-407E-A947-70E740481C1C}">
+                          <a14:useLocalDpi xmlns:a14="http://schemas.microsoft.com/office/drawing/2010/main" val="0"/>
+                        </a:ext>
+                      </a:extLst>
+                    </a:blip>
+                    <a:srcRect l="18613" t="30718" r="40971" b="23094"/>
+                    <a:stretch/>
+                  </pic:blipFill>
+                  <pic:spPr bwMode="auto">
+                    <a:xfrm>
+                      <a:off x="0" y="0"/>
+                      <a:ext cx="4429440" cy="3045241"/>
+                    </a:xfrm>
+                    <a:prstGeom prst="rect">
+                      <a:avLst/>
+                    </a:prstGeom>
+                    <a:ln>
+                      <a:noFill/>
+                    </a:ln>
+                    <a:extLst>
+                      <a:ext uri="{53640926-AAD7-44D8-BBD7-CCE9431645EC}">
+                        <a14:shadowObscured xmlns:a14="http://schemas.microsoft.com/office/drawing/2010/main"/>
+                      </a:ext>
+                    </a:extLst>
+                  </pic:spPr>
+                </pic:pic>
+              </a:graphicData>
+            </a:graphic>
+          </wp:inline>
+        </w:drawing>
+      </w:r>
+    </w:p>
     <w:p/>
     <w:p>
       <w:r>
@@ -787,10 +860,275 @@
           <w:noProof/>
         </w:rPr>
         <w:lastRenderedPageBreak/>
+        <mc:AlternateContent>
+          <mc:Choice Requires="wps">
+            <w:drawing>
+              <wp:anchor distT="0" distB="0" distL="114300" distR="114300" simplePos="0" relativeHeight="251658244" behindDoc="0" locked="0" layoutInCell="1" allowOverlap="1" wp14:anchorId="5DE858FE" wp14:editId="4EC42874">
+                <wp:simplePos x="0" y="0"/>
+                <wp:positionH relativeFrom="column">
+                  <wp:posOffset>3703320</wp:posOffset>
+                </wp:positionH>
+                <wp:positionV relativeFrom="paragraph">
+                  <wp:posOffset>3055620</wp:posOffset>
+                </wp:positionV>
+                <wp:extent cx="396240" cy="175260"/>
+                <wp:effectExtent l="0" t="3810" r="19050" b="19050"/>
+                <wp:wrapNone/>
+                <wp:docPr id="12" name="Text Box 12"/>
+                <wp:cNvGraphicFramePr/>
+                <a:graphic xmlns:a="http://schemas.openxmlformats.org/drawingml/2006/main">
+                  <a:graphicData uri="http://schemas.microsoft.com/office/word/2010/wordprocessingShape">
+                    <wps:wsp>
+                      <wps:cNvSpPr txBox="1"/>
+                      <wps:spPr>
+                        <a:xfrm rot="5400000">
+                          <a:off x="0" y="0"/>
+                          <a:ext cx="396240" cy="175260"/>
+                        </a:xfrm>
+                        <a:prstGeom prst="rect">
+                          <a:avLst/>
+                        </a:prstGeom>
+                        <a:solidFill>
+                          <a:schemeClr val="bg2">
+                            <a:lumMod val="90000"/>
+                          </a:schemeClr>
+                        </a:solidFill>
+                        <a:ln w="6350">
+                          <a:solidFill>
+                            <a:prstClr val="black"/>
+                          </a:solidFill>
+                        </a:ln>
+                      </wps:spPr>
+                      <wps:txbx>
+                        <w:txbxContent>
+                          <w:p>
+                            <w:pPr>
+                              <w:jc w:val="center"/>
+                            </w:pPr>
+                            <w:r>
+                              <w:t>J22</w:t>
+                            </w:r>
+                          </w:p>
+                        </w:txbxContent>
+                      </wps:txbx>
+                      <wps:bodyPr rot="0" spcFirstLastPara="0" vertOverflow="overflow" horzOverflow="overflow" vert="horz" wrap="square" lIns="91440" tIns="0" rIns="91440" bIns="0" numCol="1" spcCol="0" rtlCol="0" fromWordArt="0" anchor="t" anchorCtr="0" forceAA="0" compatLnSpc="1">
+                        <a:prstTxWarp prst="textNoShape">
+                          <a:avLst/>
+                        </a:prstTxWarp>
+                        <a:noAutofit/>
+                      </wps:bodyPr>
+                    </wps:wsp>
+                  </a:graphicData>
+                </a:graphic>
+              </wp:anchor>
+            </w:drawing>
+          </mc:Choice>
+          <mc:Fallback>
+            <w:pict>
+              <v:shapetype w14:anchorId="5DE858FE" id="_x0000_t202" coordsize="21600,21600" o:spt="202" path="m,l,21600r21600,l21600,xe">
+                <v:stroke joinstyle="miter"/>
+                <v:path gradientshapeok="t" o:connecttype="rect"/>
+              </v:shapetype>
+              <v:shape id="Text Box 12" o:spid="_x0000_s1026" type="#_x0000_t202" style="position:absolute;margin-left:291.6pt;margin-top:240.6pt;width:31.2pt;height:13.8pt;rotation:90;z-index:251658244;visibility:visible;mso-wrap-style:square;mso-wrap-distance-left:9pt;mso-wrap-distance-top:0;mso-wrap-distance-right:9pt;mso-wrap-distance-bottom:0;mso-position-horizontal:absolute;mso-position-horizontal-relative:text;mso-position-vertical:absolute;mso-position-vertical-relative:text;v-text-anchor:top" o:gfxdata="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" fillcolor="#cfcdcd [2894]" strokeweight=".5pt">
+                <v:textbox inset=",0,,0">
+                  <w:txbxContent>
+                    <w:p>
+                      <w:pPr>
+                        <w:jc w:val="center"/>
+                      </w:pPr>
+                      <w:r>
+                        <w:t>J22</w:t>
+                      </w:r>
+                    </w:p>
+                  </w:txbxContent>
+                </v:textbox>
+              </v:shape>
+            </w:pict>
+          </mc:Fallback>
+        </mc:AlternateContent>
+      </w:r>
+      <w:r>
+        <w:rPr>
+          <w:noProof/>
+        </w:rPr>
+        <mc:AlternateContent>
+          <mc:Choice Requires="wps">
+            <w:drawing>
+              <wp:anchor distT="0" distB="0" distL="114300" distR="114300" simplePos="0" relativeHeight="251658250" behindDoc="0" locked="0" layoutInCell="1" allowOverlap="1" wp14:anchorId="70EF46F1" wp14:editId="17F2FC88">
+                <wp:simplePos x="0" y="0"/>
+                <wp:positionH relativeFrom="column">
+                  <wp:posOffset>2133600</wp:posOffset>
+                </wp:positionH>
+                <wp:positionV relativeFrom="paragraph">
+                  <wp:posOffset>3051810</wp:posOffset>
+                </wp:positionV>
+                <wp:extent cx="396240" cy="175260"/>
+                <wp:effectExtent l="0" t="3810" r="19050" b="19050"/>
+                <wp:wrapNone/>
+                <wp:docPr id="19" name="Text Box 19"/>
+                <wp:cNvGraphicFramePr/>
+                <a:graphic xmlns:a="http://schemas.openxmlformats.org/drawingml/2006/main">
+                  <a:graphicData uri="http://schemas.microsoft.com/office/word/2010/wordprocessingShape">
+                    <wps:wsp>
+                      <wps:cNvSpPr txBox="1"/>
+                      <wps:spPr>
+                        <a:xfrm rot="5400000">
+                          <a:off x="0" y="0"/>
+                          <a:ext cx="396240" cy="175260"/>
+                        </a:xfrm>
+                        <a:prstGeom prst="rect">
+                          <a:avLst/>
+                        </a:prstGeom>
+                        <a:solidFill>
+                          <a:schemeClr val="bg2">
+                            <a:lumMod val="90000"/>
+                          </a:schemeClr>
+                        </a:solidFill>
+                        <a:ln w="6350">
+                          <a:solidFill>
+                            <a:prstClr val="black"/>
+                          </a:solidFill>
+                        </a:ln>
+                      </wps:spPr>
+                      <wps:txbx>
+                        <w:txbxContent>
+                          <w:p>
+                            <w:pPr>
+                              <w:jc w:val="center"/>
+                            </w:pPr>
+                            <w:r>
+                              <w:t>J3</w:t>
+                            </w:r>
+                          </w:p>
+                        </w:txbxContent>
+                      </wps:txbx>
+                      <wps:bodyPr rot="0" spcFirstLastPara="0" vertOverflow="overflow" horzOverflow="overflow" vert="horz" wrap="square" lIns="91440" tIns="0" rIns="91440" bIns="0" numCol="1" spcCol="0" rtlCol="0" fromWordArt="0" anchor="t" anchorCtr="0" forceAA="0" compatLnSpc="1">
+                        <a:prstTxWarp prst="textNoShape">
+                          <a:avLst/>
+                        </a:prstTxWarp>
+                        <a:noAutofit/>
+                      </wps:bodyPr>
+                    </wps:wsp>
+                  </a:graphicData>
+                </a:graphic>
+              </wp:anchor>
+            </w:drawing>
+          </mc:Choice>
+          <mc:Fallback>
+            <w:pict>
+              <v:shape w14:anchorId="70EF46F1" id="Text Box 19" o:spid="_x0000_s1027" type="#_x0000_t202" style="position:absolute;margin-left:168pt;margin-top:240.3pt;width:31.2pt;height:13.8pt;rotation:90;z-index:251658250;visibility:visible;mso-wrap-style:square;mso-wrap-distance-left:9pt;mso-wrap-distance-top:0;mso-wrap-distance-right:9pt;mso-wrap-distance-bottom:0;mso-position-horizontal:absolute;mso-position-horizontal-relative:text;mso-position-vertical:absolute;mso-position-vertical-relative:text;v-text-anchor:top" o:gfxdata="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" fillcolor="#cfcdcd [2894]" strokeweight=".5pt">
+                <v:textbox inset=",0,,0">
+                  <w:txbxContent>
+                    <w:p>
+                      <w:pPr>
+                        <w:jc w:val="center"/>
+                      </w:pPr>
+                      <w:r>
+                        <w:t>J3</w:t>
+                      </w:r>
+                    </w:p>
+                  </w:txbxContent>
+                </v:textbox>
+              </v:shape>
+            </w:pict>
+          </mc:Fallback>
+        </mc:AlternateContent>
+      </w:r>
+      <w:r>
+        <w:rPr>
+          <w:noProof/>
+        </w:rPr>
+        <mc:AlternateContent>
+          <mc:Choice Requires="wps">
+            <w:drawing>
+              <wp:anchor distT="0" distB="0" distL="114300" distR="114300" simplePos="0" relativeHeight="251658243" behindDoc="0" locked="0" layoutInCell="1" allowOverlap="1" wp14:anchorId="12A5B220" wp14:editId="518BC1A0">
+                <wp:simplePos x="0" y="0"/>
+                <wp:positionH relativeFrom="column">
+                  <wp:posOffset>3699510</wp:posOffset>
+                </wp:positionH>
+                <wp:positionV relativeFrom="paragraph">
+                  <wp:posOffset>2594610</wp:posOffset>
+                </wp:positionV>
+                <wp:extent cx="396240" cy="175260"/>
+                <wp:effectExtent l="0" t="3810" r="19050" b="19050"/>
+                <wp:wrapNone/>
+                <wp:docPr id="11" name="Text Box 11"/>
+                <wp:cNvGraphicFramePr/>
+                <a:graphic xmlns:a="http://schemas.openxmlformats.org/drawingml/2006/main">
+                  <a:graphicData uri="http://schemas.microsoft.com/office/word/2010/wordprocessingShape">
+                    <wps:wsp>
+                      <wps:cNvSpPr txBox="1"/>
+                      <wps:spPr>
+                        <a:xfrm rot="5400000">
+                          <a:off x="0" y="0"/>
+                          <a:ext cx="396240" cy="175260"/>
+                        </a:xfrm>
+                        <a:prstGeom prst="rect">
+                          <a:avLst/>
+                        </a:prstGeom>
+                        <a:solidFill>
+                          <a:schemeClr val="bg2">
+                            <a:lumMod val="90000"/>
+                          </a:schemeClr>
+                        </a:solidFill>
+                        <a:ln w="6350">
+                          <a:solidFill>
+                            <a:prstClr val="black"/>
+                          </a:solidFill>
+                        </a:ln>
+                      </wps:spPr>
+                      <wps:txbx>
+                        <w:txbxContent>
+                          <w:p>
+                            <w:pPr>
+                              <w:jc w:val="center"/>
+                            </w:pPr>
+                            <w:r>
+                              <w:t>J2</w:t>
+                            </w:r>
+                          </w:p>
+                        </w:txbxContent>
+                      </wps:txbx>
+                      <wps:bodyPr rot="0" spcFirstLastPara="0" vertOverflow="overflow" horzOverflow="overflow" vert="horz" wrap="square" lIns="91440" tIns="0" rIns="91440" bIns="0" numCol="1" spcCol="0" rtlCol="0" fromWordArt="0" anchor="t" anchorCtr="0" forceAA="0" compatLnSpc="1">
+                        <a:prstTxWarp prst="textNoShape">
+                          <a:avLst/>
+                        </a:prstTxWarp>
+                        <a:noAutofit/>
+                      </wps:bodyPr>
+                    </wps:wsp>
+                  </a:graphicData>
+                </a:graphic>
+              </wp:anchor>
+            </w:drawing>
+          </mc:Choice>
+          <mc:Fallback>
+            <w:pict>
+              <v:shape w14:anchorId="12A5B220" id="Text Box 11" o:spid="_x0000_s1028" type="#_x0000_t202" style="position:absolute;margin-left:291.3pt;margin-top:204.3pt;width:31.2pt;height:13.8pt;rotation:90;z-index:251658243;visibility:visible;mso-wrap-style:square;mso-wrap-distance-left:9pt;mso-wrap-distance-top:0;mso-wrap-distance-right:9pt;mso-wrap-distance-bottom:0;mso-position-horizontal:absolute;mso-position-horizontal-relative:text;mso-position-vertical:absolute;mso-position-vertical-relative:text;v-text-anchor:top" o:gfxdata="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" fillcolor="#cfcdcd [2894]" strokeweight=".5pt">
+                <v:textbox inset=",0,,0">
+                  <w:txbxContent>
+                    <w:p>
+                      <w:pPr>
+                        <w:jc w:val="center"/>
+                      </w:pPr>
+                      <w:r>
+                        <w:t>J2</w:t>
+                      </w:r>
+                    </w:p>
+                  </w:txbxContent>
+                </v:textbox>
+              </v:shape>
+            </w:pict>
+          </mc:Fallback>
+        </mc:AlternateContent>
+      </w:r>
+      <w:r>
+        <w:rPr>
+          <w:noProof/>
+        </w:rPr>
         <mc:AlternateContent>
           <mc:Choice Requires="wpg">
             <w:drawing>
-              <wp:anchor distT="0" distB="0" distL="114300" distR="114300" simplePos="0" relativeHeight="251678720" behindDoc="0" locked="0" layoutInCell="1" allowOverlap="1" wp14:anchorId="1A0E33B8" wp14:editId="13C892BD">
+              <wp:anchor distT="0" distB="0" distL="114300" distR="114300" simplePos="0" relativeHeight="251658240" behindDoc="0" locked="0" layoutInCell="1" allowOverlap="1" wp14:anchorId="4B7745C6" wp14:editId="62703A3A">
                 <wp:simplePos x="0" y="0"/>
                 <wp:positionH relativeFrom="column">
                   <wp:posOffset>365760</wp:posOffset>
@@ -798,10 +1136,10 @@
                 <wp:positionV relativeFrom="paragraph">
                   <wp:posOffset>1562100</wp:posOffset>
                 </wp:positionV>
-                <wp:extent cx="3695700" cy="2263140"/>
-                <wp:effectExtent l="0" t="0" r="19050" b="22860"/>
+                <wp:extent cx="3695700" cy="2125980"/>
+                <wp:effectExtent l="0" t="0" r="19050" b="26670"/>
                 <wp:wrapNone/>
-                <wp:docPr id="18" name="Group 18"/>
+                <wp:docPr id="8" name="Group 8"/>
                 <wp:cNvGraphicFramePr/>
                 <a:graphic xmlns:a="http://schemas.openxmlformats.org/drawingml/2006/main">
                   <a:graphicData uri="http://schemas.microsoft.com/office/word/2010/wordprocessingGroup">
@@ -810,134 +1148,43 @@
                       <wpg:grpSpPr>
                         <a:xfrm>
                           <a:off x="0" y="0"/>
-                          <a:ext cx="3695700" cy="2263140"/>
+                          <a:ext cx="3695700" cy="2125980"/>
                           <a:chOff x="0" y="0"/>
-                          <a:chExt cx="3695700" cy="2263140"/>
+                          <a:chExt cx="3695700" cy="2125980"/>
                         </a:xfrm>
                       </wpg:grpSpPr>
-                      <wpg:grpSp>
-                        <wpg:cNvPr id="8" name="Group 8"/>
-                        <wpg:cNvGrpSpPr/>
-                        <wpg:grpSpPr>
+                      <wps:wsp>
+                        <wps:cNvPr id="6" name="Rectangle 6"/>
+                        <wps:cNvSpPr/>
+                        <wps:spPr>
                           <a:xfrm>
-                            <a:off x="0" y="0"/>
-                            <a:ext cx="3695700" cy="2125980"/>
-                            <a:chOff x="0" y="0"/>
-                            <a:chExt cx="3695700" cy="2125980"/>
-                          </a:xfrm>
-                        </wpg:grpSpPr>
-                        <wps:wsp>
-                          <wps:cNvPr id="6" name="Rectangle 6"/>
-                          <wps:cNvSpPr/>
-                          <wps:spPr>
-                            <a:xfrm>
-                              <a:off x="1767840" y="0"/>
-                              <a:ext cx="1927860" cy="2125980"/>
-                            </a:xfrm>
-                            <a:prstGeom prst="rect">
-                              <a:avLst/>
-                            </a:prstGeom>
-                            <a:solidFill>
-                              <a:schemeClr val="bg1"/>
-                            </a:solidFill>
-                          </wps:spPr>
-                          <wps:style>
-                            <a:lnRef idx="2">
-                              <a:schemeClr val="accent1">
-                                <a:shade val="50000"/>
-                              </a:schemeClr>
-                            </a:lnRef>
-                            <a:fillRef idx="1">
-                              <a:schemeClr val="accent1"/>
-                            </a:fillRef>
-                            <a:effectRef idx="0">
-                              <a:schemeClr val="accent1"/>
-                            </a:effectRef>
-                            <a:fontRef idx="minor">
-                              <a:schemeClr val="lt1"/>
-                            </a:fontRef>
-                          </wps:style>
-                          <wps:bodyPr rot="0" spcFirstLastPara="0" vertOverflow="overflow" horzOverflow="overflow" vert="horz" wrap="square" lIns="91440" tIns="45720" rIns="91440" bIns="45720" numCol="1" spcCol="0" rtlCol="0" fromWordArt="0" anchor="ctr" anchorCtr="0" forceAA="0" compatLnSpc="1">
-                            <a:prstTxWarp prst="textNoShape">
-                              <a:avLst/>
-                            </a:prstTxWarp>
-                            <a:noAutofit/>
-                          </wps:bodyPr>
-                        </wps:wsp>
-                        <wps:wsp>
-                          <wps:cNvPr id="7" name="Rectangle 7"/>
-                          <wps:cNvSpPr/>
-                          <wps:spPr>
-                            <a:xfrm>
-                              <a:off x="0" y="1676400"/>
-                              <a:ext cx="1767840" cy="449580"/>
-                            </a:xfrm>
-                            <a:prstGeom prst="rect">
-                              <a:avLst/>
-                            </a:prstGeom>
-                            <a:solidFill>
-                              <a:schemeClr val="bg1"/>
-                            </a:solidFill>
-                          </wps:spPr>
-                          <wps:style>
-                            <a:lnRef idx="2">
-                              <a:schemeClr val="accent1">
-                                <a:shade val="50000"/>
-                              </a:schemeClr>
-                            </a:lnRef>
-                            <a:fillRef idx="1">
-                              <a:schemeClr val="accent1"/>
-                            </a:fillRef>
-                            <a:effectRef idx="0">
-                              <a:schemeClr val="accent1"/>
-                            </a:effectRef>
-                            <a:fontRef idx="minor">
-                              <a:schemeClr val="lt1"/>
-                            </a:fontRef>
-                          </wps:style>
-                          <wps:bodyPr rot="0" spcFirstLastPara="0" vertOverflow="overflow" horzOverflow="overflow" vert="horz" wrap="square" lIns="91440" tIns="45720" rIns="91440" bIns="45720" numCol="1" spcCol="0" rtlCol="0" fromWordArt="0" anchor="ctr" anchorCtr="0" forceAA="0" compatLnSpc="1">
-                            <a:prstTxWarp prst="textNoShape">
-                              <a:avLst/>
-                            </a:prstTxWarp>
-                            <a:noAutofit/>
-                          </wps:bodyPr>
-                        </wps:wsp>
-                      </wpg:grpSp>
-                      <wps:wsp>
-                        <wps:cNvPr id="9" name="Text Box 9"/>
-                        <wps:cNvSpPr txBox="1"/>
-                        <wps:spPr>
-                          <a:xfrm rot="5400000">
-                            <a:off x="3192780" y="480060"/>
-                            <a:ext cx="693420" cy="175260"/>
+                            <a:off x="1767840" y="0"/>
+                            <a:ext cx="1927860" cy="2125980"/>
                           </a:xfrm>
                           <a:prstGeom prst="rect">
                             <a:avLst/>
                           </a:prstGeom>
                           <a:solidFill>
-                            <a:schemeClr val="bg2">
-                              <a:lumMod val="90000"/>
+                            <a:schemeClr val="bg1"/>
+                          </a:solidFill>
+                        </wps:spPr>
+                        <wps:style>
+                          <a:lnRef idx="2">
+                            <a:schemeClr val="accent1">
+                              <a:shade val="50000"/>
                             </a:schemeClr>
-                          </a:solidFill>
-                          <a:ln w="6350">
-                            <a:solidFill>
-                              <a:prstClr val="black"/>
-                            </a:solidFill>
-                          </a:ln>
-                        </wps:spPr>
-                        <wps:txbx>
-                          <w:txbxContent>
-                            <w:p>
-                              <w:pPr>
-                                <w:jc w:val="center"/>
-                              </w:pPr>
-                              <w:r>
-                                <w:t>J1</w:t>
-                              </w:r>
-                            </w:p>
-                          </w:txbxContent>
-                        </wps:txbx>
-                        <wps:bodyPr rot="0" spcFirstLastPara="0" vertOverflow="overflow" horzOverflow="overflow" vert="horz" wrap="square" lIns="91440" tIns="0" rIns="91440" bIns="0" numCol="1" spcCol="0" rtlCol="0" fromWordArt="0" anchor="t" anchorCtr="0" forceAA="0" compatLnSpc="1">
+                          </a:lnRef>
+                          <a:fillRef idx="1">
+                            <a:schemeClr val="accent1"/>
+                          </a:fillRef>
+                          <a:effectRef idx="0">
+                            <a:schemeClr val="accent1"/>
+                          </a:effectRef>
+                          <a:fontRef idx="minor">
+                            <a:schemeClr val="lt1"/>
+                          </a:fontRef>
+                        </wps:style>
+                        <wps:bodyPr rot="0" spcFirstLastPara="0" vertOverflow="overflow" horzOverflow="overflow" vert="horz" wrap="square" lIns="91440" tIns="45720" rIns="91440" bIns="45720" numCol="1" spcCol="0" rtlCol="0" fromWordArt="0" anchor="ctr" anchorCtr="0" forceAA="0" compatLnSpc="1">
                           <a:prstTxWarp prst="textNoShape">
                             <a:avLst/>
                           </a:prstTxWarp>
@@ -945,348 +1192,37 @@
                         </wps:bodyPr>
                       </wps:wsp>
                       <wps:wsp>
-                        <wps:cNvPr id="10" name="Text Box 10"/>
-                        <wps:cNvSpPr txBox="1"/>
+                        <wps:cNvPr id="7" name="Rectangle 7"/>
+                        <wps:cNvSpPr/>
                         <wps:spPr>
                           <a:xfrm>
-                            <a:off x="2354580" y="91440"/>
-                            <a:ext cx="693420" cy="175260"/>
+                            <a:off x="0" y="1676400"/>
+                            <a:ext cx="1767840" cy="449580"/>
                           </a:xfrm>
                           <a:prstGeom prst="rect">
                             <a:avLst/>
                           </a:prstGeom>
                           <a:solidFill>
-                            <a:schemeClr val="bg2">
-                              <a:lumMod val="90000"/>
+                            <a:schemeClr val="bg1"/>
+                          </a:solidFill>
+                        </wps:spPr>
+                        <wps:style>
+                          <a:lnRef idx="2">
+                            <a:schemeClr val="accent1">
+                              <a:shade val="50000"/>
                             </a:schemeClr>
-                          </a:solidFill>
-                          <a:ln w="6350">
-                            <a:solidFill>
-                              <a:prstClr val="black"/>
-                            </a:solidFill>
-                          </a:ln>
-                        </wps:spPr>
-                        <wps:txbx>
-                          <w:txbxContent>
-                            <w:p>
-                              <w:pPr>
-                                <w:jc w:val="center"/>
-                              </w:pPr>
-                              <w:r>
-                                <w:t>J</w:t>
-                              </w:r>
-                              <w:r>
-                                <w:t>8</w:t>
-                              </w:r>
-                            </w:p>
-                          </w:txbxContent>
-                        </wps:txbx>
-                        <wps:bodyPr rot="0" spcFirstLastPara="0" vertOverflow="overflow" horzOverflow="overflow" vert="horz" wrap="square" lIns="91440" tIns="0" rIns="91440" bIns="0" numCol="1" spcCol="0" rtlCol="0" fromWordArt="0" anchor="t" anchorCtr="0" forceAA="0" compatLnSpc="1">
-                          <a:prstTxWarp prst="textNoShape">
-                            <a:avLst/>
-                          </a:prstTxWarp>
-                          <a:noAutofit/>
-                        </wps:bodyPr>
-                      </wps:wsp>
-                      <wps:wsp>
-                        <wps:cNvPr id="11" name="Text Box 11"/>
-                        <wps:cNvSpPr txBox="1"/>
-                        <wps:spPr>
-                          <a:xfrm rot="5400000">
-                            <a:off x="3337560" y="1729740"/>
-                            <a:ext cx="396240" cy="175260"/>
-                          </a:xfrm>
-                          <a:prstGeom prst="rect">
-                            <a:avLst/>
-                          </a:prstGeom>
-                          <a:solidFill>
-                            <a:schemeClr val="bg2">
-                              <a:lumMod val="90000"/>
-                            </a:schemeClr>
-                          </a:solidFill>
-                          <a:ln w="6350">
-                            <a:solidFill>
-                              <a:prstClr val="black"/>
-                            </a:solidFill>
-                          </a:ln>
-                        </wps:spPr>
-                        <wps:txbx>
-                          <w:txbxContent>
-                            <w:p>
-                              <w:pPr>
-                                <w:jc w:val="center"/>
-                              </w:pPr>
-                              <w:r>
-                                <w:t>J23</w:t>
-                              </w:r>
-                            </w:p>
-                          </w:txbxContent>
-                        </wps:txbx>
-                        <wps:bodyPr rot="0" spcFirstLastPara="0" vertOverflow="overflow" horzOverflow="overflow" vert="horz" wrap="square" lIns="91440" tIns="0" rIns="91440" bIns="0" numCol="1" spcCol="0" rtlCol="0" fromWordArt="0" anchor="t" anchorCtr="0" forceAA="0" compatLnSpc="1">
-                          <a:prstTxWarp prst="textNoShape">
-                            <a:avLst/>
-                          </a:prstTxWarp>
-                          <a:noAutofit/>
-                        </wps:bodyPr>
-                      </wps:wsp>
-                      <wps:wsp>
-                        <wps:cNvPr id="12" name="Text Box 12"/>
-                        <wps:cNvSpPr txBox="1"/>
-                        <wps:spPr>
-                          <a:xfrm rot="5400000">
-                            <a:off x="3337560" y="1226820"/>
-                            <a:ext cx="396240" cy="175260"/>
-                          </a:xfrm>
-                          <a:prstGeom prst="rect">
-                            <a:avLst/>
-                          </a:prstGeom>
-                          <a:solidFill>
-                            <a:schemeClr val="bg2">
-                              <a:lumMod val="90000"/>
-                            </a:schemeClr>
-                          </a:solidFill>
-                          <a:ln w="6350">
-                            <a:solidFill>
-                              <a:prstClr val="black"/>
-                            </a:solidFill>
-                          </a:ln>
-                        </wps:spPr>
-                        <wps:txbx>
-                          <w:txbxContent>
-                            <w:p>
-                              <w:pPr>
-                                <w:jc w:val="center"/>
-                              </w:pPr>
-                              <w:r>
-                                <w:t>J2</w:t>
-                              </w:r>
-                              <w:r>
-                                <w:t>2</w:t>
-                              </w:r>
-                            </w:p>
-                          </w:txbxContent>
-                        </wps:txbx>
-                        <wps:bodyPr rot="0" spcFirstLastPara="0" vertOverflow="overflow" horzOverflow="overflow" vert="horz" wrap="square" lIns="91440" tIns="0" rIns="91440" bIns="0" numCol="1" spcCol="0" rtlCol="0" fromWordArt="0" anchor="t" anchorCtr="0" forceAA="0" compatLnSpc="1">
-                          <a:prstTxWarp prst="textNoShape">
-                            <a:avLst/>
-                          </a:prstTxWarp>
-                          <a:noAutofit/>
-                        </wps:bodyPr>
-                      </wps:wsp>
-                      <wps:wsp>
-                        <wps:cNvPr id="13" name="Text Box 13"/>
-                        <wps:cNvSpPr txBox="1"/>
-                        <wps:spPr>
-                          <a:xfrm>
-                            <a:off x="2232660" y="1821180"/>
-                            <a:ext cx="381000" cy="441960"/>
-                          </a:xfrm>
-                          <a:prstGeom prst="rect">
-                            <a:avLst/>
-                          </a:prstGeom>
-                          <a:solidFill>
-                            <a:schemeClr val="bg2">
-                              <a:lumMod val="90000"/>
-                            </a:schemeClr>
-                          </a:solidFill>
-                          <a:ln w="6350">
-                            <a:solidFill>
-                              <a:prstClr val="black"/>
-                            </a:solidFill>
-                          </a:ln>
-                        </wps:spPr>
-                        <wps:txbx>
-                          <w:txbxContent>
-                            <w:p>
-                              <w:pPr>
-                                <w:jc w:val="center"/>
-                              </w:pPr>
-                              <w:r>
-                                <w:t>J</w:t>
-                              </w:r>
-                              <w:r>
-                                <w:t>9</w:t>
-                              </w:r>
-                            </w:p>
-                          </w:txbxContent>
-                        </wps:txbx>
-                        <wps:bodyPr rot="0" spcFirstLastPara="0" vertOverflow="overflow" horzOverflow="overflow" vert="horz" wrap="square" lIns="91440" tIns="0" rIns="91440" bIns="0" numCol="1" spcCol="0" rtlCol="0" fromWordArt="0" anchor="t" anchorCtr="0" forceAA="0" compatLnSpc="1">
-                          <a:prstTxWarp prst="textNoShape">
-                            <a:avLst/>
-                          </a:prstTxWarp>
-                          <a:noAutofit/>
-                        </wps:bodyPr>
-                      </wps:wsp>
-                      <wps:wsp>
-                        <wps:cNvPr id="14" name="Text Box 14"/>
-                        <wps:cNvSpPr txBox="1"/>
-                        <wps:spPr>
-                          <a:xfrm rot="5400000">
-                            <a:off x="861060" y="1790700"/>
-                            <a:ext cx="419100" cy="175260"/>
-                          </a:xfrm>
-                          <a:prstGeom prst="rect">
-                            <a:avLst/>
-                          </a:prstGeom>
-                          <a:solidFill>
-                            <a:schemeClr val="bg2">
-                              <a:lumMod val="90000"/>
-                            </a:schemeClr>
-                          </a:solidFill>
-                          <a:ln w="6350">
-                            <a:solidFill>
-                              <a:prstClr val="black"/>
-                            </a:solidFill>
-                          </a:ln>
-                        </wps:spPr>
-                        <wps:txbx>
-                          <w:txbxContent>
-                            <w:p>
-                              <w:pPr>
-                                <w:jc w:val="center"/>
-                              </w:pPr>
-                              <w:r>
-                                <w:t>J</w:t>
-                              </w:r>
-                              <w:r>
-                                <w:t>6</w:t>
-                              </w:r>
-                            </w:p>
-                          </w:txbxContent>
-                        </wps:txbx>
-                        <wps:bodyPr rot="0" spcFirstLastPara="0" vertOverflow="overflow" horzOverflow="overflow" vert="horz" wrap="square" lIns="91440" tIns="0" rIns="91440" bIns="0" numCol="1" spcCol="0" rtlCol="0" fromWordArt="0" anchor="t" anchorCtr="0" forceAA="0" compatLnSpc="1">
-                          <a:prstTxWarp prst="textNoShape">
-                            <a:avLst/>
-                          </a:prstTxWarp>
-                          <a:noAutofit/>
-                        </wps:bodyPr>
-                      </wps:wsp>
-                      <wps:wsp>
-                        <wps:cNvPr id="15" name="Text Box 15"/>
-                        <wps:cNvSpPr txBox="1"/>
-                        <wps:spPr>
-                          <a:xfrm>
-                            <a:off x="83820" y="1897380"/>
-                            <a:ext cx="381000" cy="190500"/>
-                          </a:xfrm>
-                          <a:prstGeom prst="rect">
-                            <a:avLst/>
-                          </a:prstGeom>
-                          <a:solidFill>
-                            <a:schemeClr val="bg2">
-                              <a:lumMod val="90000"/>
-                            </a:schemeClr>
-                          </a:solidFill>
-                          <a:ln w="6350">
-                            <a:solidFill>
-                              <a:prstClr val="black"/>
-                            </a:solidFill>
-                          </a:ln>
-                        </wps:spPr>
-                        <wps:txbx>
-                          <w:txbxContent>
-                            <w:p>
-                              <w:pPr>
-                                <w:jc w:val="center"/>
-                              </w:pPr>
-                              <w:r>
-                                <w:t>J</w:t>
-                              </w:r>
-                              <w:r>
-                                <w:t>15</w:t>
-                              </w:r>
-                            </w:p>
-                          </w:txbxContent>
-                        </wps:txbx>
-                        <wps:bodyPr rot="0" spcFirstLastPara="0" vertOverflow="overflow" horzOverflow="overflow" vert="horz" wrap="square" lIns="91440" tIns="0" rIns="91440" bIns="0" numCol="1" spcCol="0" rtlCol="0" fromWordArt="0" anchor="t" anchorCtr="0" forceAA="0" compatLnSpc="1">
-                          <a:prstTxWarp prst="textNoShape">
-                            <a:avLst/>
-                          </a:prstTxWarp>
-                          <a:noAutofit/>
-                        </wps:bodyPr>
-                      </wps:wsp>
-                      <wps:wsp>
-                        <wps:cNvPr id="16" name="Text Box 16"/>
-                        <wps:cNvSpPr txBox="1"/>
-                        <wps:spPr>
-                          <a:xfrm>
-                            <a:off x="510540" y="1897380"/>
-                            <a:ext cx="381000" cy="190500"/>
-                          </a:xfrm>
-                          <a:prstGeom prst="rect">
-                            <a:avLst/>
-                          </a:prstGeom>
-                          <a:solidFill>
-                            <a:schemeClr val="bg2">
-                              <a:lumMod val="90000"/>
-                            </a:schemeClr>
-                          </a:solidFill>
-                          <a:ln w="6350">
-                            <a:solidFill>
-                              <a:prstClr val="black"/>
-                            </a:solidFill>
-                          </a:ln>
-                        </wps:spPr>
-                        <wps:txbx>
-                          <w:txbxContent>
-                            <w:p>
-                              <w:pPr>
-                                <w:jc w:val="center"/>
-                              </w:pPr>
-                              <w:r>
-                                <w:t>J1</w:t>
-                              </w:r>
-                              <w:r>
-                                <w:t>6</w:t>
-                              </w:r>
-                            </w:p>
-                          </w:txbxContent>
-                        </wps:txbx>
-                        <wps:bodyPr rot="0" spcFirstLastPara="0" vertOverflow="overflow" horzOverflow="overflow" vert="horz" wrap="square" lIns="91440" tIns="0" rIns="91440" bIns="0" numCol="1" spcCol="0" rtlCol="0" fromWordArt="0" anchor="t" anchorCtr="0" forceAA="0" compatLnSpc="1">
-                          <a:prstTxWarp prst="textNoShape">
-                            <a:avLst/>
-                          </a:prstTxWarp>
-                          <a:noAutofit/>
-                        </wps:bodyPr>
-                      </wps:wsp>
-                      <wps:wsp>
-                        <wps:cNvPr id="17" name="Text Box 17"/>
-                        <wps:cNvSpPr txBox="1"/>
-                        <wps:spPr>
-                          <a:xfrm>
-                            <a:off x="2849880" y="1897380"/>
-                            <a:ext cx="381000" cy="190500"/>
-                          </a:xfrm>
-                          <a:prstGeom prst="rect">
-                            <a:avLst/>
-                          </a:prstGeom>
-                          <a:solidFill>
-                            <a:schemeClr val="bg2">
-                              <a:lumMod val="90000"/>
-                            </a:schemeClr>
-                          </a:solidFill>
-                          <a:ln w="6350">
-                            <a:solidFill>
-                              <a:prstClr val="black"/>
-                            </a:solidFill>
-                          </a:ln>
-                        </wps:spPr>
-                        <wps:txbx>
-                          <w:txbxContent>
-                            <w:p>
-                              <w:pPr>
-                                <w:jc w:val="center"/>
-                              </w:pPr>
-                              <w:r>
-                                <w:t>J</w:t>
-                              </w:r>
-                              <w:r>
-                                <w:t>5</w:t>
-                              </w:r>
-                            </w:p>
-                          </w:txbxContent>
-                        </wps:txbx>
-                        <wps:bodyPr rot="0" spcFirstLastPara="0" vertOverflow="overflow" horzOverflow="overflow" vert="horz" wrap="square" lIns="91440" tIns="0" rIns="91440" bIns="0" numCol="1" spcCol="0" rtlCol="0" fromWordArt="0" anchor="t" anchorCtr="0" forceAA="0" compatLnSpc="1">
+                          </a:lnRef>
+                          <a:fillRef idx="1">
+                            <a:schemeClr val="accent1"/>
+                          </a:fillRef>
+                          <a:effectRef idx="0">
+                            <a:schemeClr val="accent1"/>
+                          </a:effectRef>
+                          <a:fontRef idx="minor">
+                            <a:schemeClr val="lt1"/>
+                          </a:fontRef>
+                        </wps:style>
+                        <wps:bodyPr rot="0" spcFirstLastPara="0" vertOverflow="overflow" horzOverflow="overflow" vert="horz" wrap="square" lIns="91440" tIns="45720" rIns="91440" bIns="45720" numCol="1" spcCol="0" rtlCol="0" fromWordArt="0" anchor="ctr" anchorCtr="0" forceAA="0" compatLnSpc="1">
                           <a:prstTxWarp prst="textNoShape">
                             <a:avLst/>
                           </a:prstTxWarp>
@@ -1301,168 +1237,623 @@
           </mc:Choice>
           <mc:Fallback>
             <w:pict>
-              <v:group w14:anchorId="1A0E33B8" id="Group 18" o:spid="_x0000_s1026" style="position:absolute;margin-left:28.8pt;margin-top:123pt;width:291pt;height:178.2pt;z-index:251678720" coordsize="36957,22631" o:gfxdata="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">
-                <v:group id="Group 8" o:spid="_x0000_s1027" style="position:absolute;width:36957;height:21259" coordsize="36957,21259" o:gfxdata="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">
-                  <v:rect id="Rectangle 6" o:spid="_x0000_s1028" style="position:absolute;left:17678;width:19279;height:21259;visibility:visible;mso-wrap-style:square;v-text-anchor:middle" o:gfxdata="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" fillcolor="white [3212]" strokecolor="#1f3763 [1604]" strokeweight="1pt"/>
-                  <v:rect id="Rectangle 7" o:spid="_x0000_s1029" style="position:absolute;top:16764;width:17678;height:4495;visibility:visible;mso-wrap-style:square;v-text-anchor:middle" o:gfxdata="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" fillcolor="white [3212]" strokecolor="#1f3763 [1604]" strokeweight="1pt"/>
-                </v:group>
-                <v:shapetype id="_x0000_t202" coordsize="21600,21600" o:spt="202" path="m,l,21600r21600,l21600,xe">
-                  <v:stroke joinstyle="miter"/>
-                  <v:path gradientshapeok="t" o:connecttype="rect"/>
-                </v:shapetype>
-                <v:shape id="Text Box 9" o:spid="_x0000_s1030" type="#_x0000_t202" style="position:absolute;left:31927;top:4800;width:6935;height:1753;rotation:90;visibility:visible;mso-wrap-style:square;v-text-anchor:top" o:gfxdata="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" fillcolor="#cfcdcd [2894]" strokeweight=".5pt">
-                  <v:textbox inset=",0,,0">
-                    <w:txbxContent>
-                      <w:p>
-                        <w:pPr>
-                          <w:jc w:val="center"/>
-                        </w:pPr>
-                        <w:r>
-                          <w:t>J1</w:t>
-                        </w:r>
-                      </w:p>
-                    </w:txbxContent>
-                  </v:textbox>
-                </v:shape>
-                <v:shape id="Text Box 10" o:spid="_x0000_s1031" type="#_x0000_t202" style="position:absolute;left:23545;top:914;width:6935;height:1753;visibility:visible;mso-wrap-style:square;v-text-anchor:top" o:gfxdata="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" fillcolor="#cfcdcd [2894]" strokeweight=".5pt">
-                  <v:textbox inset=",0,,0">
-                    <w:txbxContent>
-                      <w:p>
-                        <w:pPr>
-                          <w:jc w:val="center"/>
-                        </w:pPr>
-                        <w:r>
-                          <w:t>J</w:t>
-                        </w:r>
-                        <w:r>
-                          <w:t>8</w:t>
-                        </w:r>
-                      </w:p>
-                    </w:txbxContent>
-                  </v:textbox>
-                </v:shape>
-                <v:shape id="Text Box 11" o:spid="_x0000_s1032" type="#_x0000_t202" style="position:absolute;left:33376;top:17296;width:3962;height:1753;rotation:90;visibility:visible;mso-wrap-style:square;v-text-anchor:top" o:gfxdata="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" fillcolor="#cfcdcd [2894]" strokeweight=".5pt">
-                  <v:textbox inset=",0,,0">
-                    <w:txbxContent>
-                      <w:p>
-                        <w:pPr>
-                          <w:jc w:val="center"/>
-                        </w:pPr>
-                        <w:r>
-                          <w:t>J23</w:t>
-                        </w:r>
-                      </w:p>
-                    </w:txbxContent>
-                  </v:textbox>
-                </v:shape>
-                <v:shape id="Text Box 12" o:spid="_x0000_s1033" type="#_x0000_t202" style="position:absolute;left:33376;top:12267;width:3962;height:1753;rotation:90;visibility:visible;mso-wrap-style:square;v-text-anchor:top" o:gfxdata="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" fillcolor="#cfcdcd [2894]" strokeweight=".5pt">
-                  <v:textbox inset=",0,,0">
-                    <w:txbxContent>
-                      <w:p>
-                        <w:pPr>
-                          <w:jc w:val="center"/>
-                        </w:pPr>
-                        <w:r>
-                          <w:t>J2</w:t>
-                        </w:r>
-                        <w:r>
-                          <w:t>2</w:t>
-                        </w:r>
-                      </w:p>
-                    </w:txbxContent>
-                  </v:textbox>
-                </v:shape>
-                <v:shape id="Text Box 13" o:spid="_x0000_s1034" type="#_x0000_t202" style="position:absolute;left:22326;top:18211;width:3810;height:4420;visibility:visible;mso-wrap-style:square;v-text-anchor:top" o:gfxdata="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" fillcolor="#cfcdcd [2894]" strokeweight=".5pt">
-                  <v:textbox inset=",0,,0">
-                    <w:txbxContent>
-                      <w:p>
-                        <w:pPr>
-                          <w:jc w:val="center"/>
-                        </w:pPr>
-                        <w:r>
-                          <w:t>J</w:t>
-                        </w:r>
-                        <w:r>
-                          <w:t>9</w:t>
-                        </w:r>
-                      </w:p>
-                    </w:txbxContent>
-                  </v:textbox>
-                </v:shape>
-                <v:shape id="Text Box 14" o:spid="_x0000_s1035" type="#_x0000_t202" style="position:absolute;left:8610;top:17906;width:4191;height:1753;rotation:90;visibility:visible;mso-wrap-style:square;v-text-anchor:top" o:gfxdata="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" fillcolor="#cfcdcd [2894]" strokeweight=".5pt">
-                  <v:textbox inset=",0,,0">
-                    <w:txbxContent>
-                      <w:p>
-                        <w:pPr>
-                          <w:jc w:val="center"/>
-                        </w:pPr>
-                        <w:r>
-                          <w:t>J</w:t>
-                        </w:r>
-                        <w:r>
-                          <w:t>6</w:t>
-                        </w:r>
-                      </w:p>
-                    </w:txbxContent>
-                  </v:textbox>
-                </v:shape>
-                <v:shape id="Text Box 15" o:spid="_x0000_s1036" type="#_x0000_t202" style="position:absolute;left:838;top:18973;width:3810;height:1905;visibility:visible;mso-wrap-style:square;v-text-anchor:top" o:gfxdata="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" fillcolor="#cfcdcd [2894]" strokeweight=".5pt">
-                  <v:textbox inset=",0,,0">
-                    <w:txbxContent>
-                      <w:p>
-                        <w:pPr>
-                          <w:jc w:val="center"/>
-                        </w:pPr>
-                        <w:r>
-                          <w:t>J</w:t>
-                        </w:r>
-                        <w:r>
-                          <w:t>15</w:t>
-                        </w:r>
-                      </w:p>
-                    </w:txbxContent>
-                  </v:textbox>
-                </v:shape>
-                <v:shape id="Text Box 16" o:spid="_x0000_s1037" type="#_x0000_t202" style="position:absolute;left:5105;top:18973;width:3810;height:1905;visibility:visible;mso-wrap-style:square;v-text-anchor:top" o:gfxdata="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" fillcolor="#cfcdcd [2894]" strokeweight=".5pt">
-                  <v:textbox inset=",0,,0">
-                    <w:txbxContent>
-                      <w:p>
-                        <w:pPr>
-                          <w:jc w:val="center"/>
-                        </w:pPr>
-                        <w:r>
-                          <w:t>J1</w:t>
-                        </w:r>
-                        <w:r>
-                          <w:t>6</w:t>
-                        </w:r>
-                      </w:p>
-                    </w:txbxContent>
-                  </v:textbox>
-                </v:shape>
-                <v:shape id="Text Box 17" o:spid="_x0000_s1038" type="#_x0000_t202" style="position:absolute;left:28498;top:18973;width:3810;height:1905;visibility:visible;mso-wrap-style:square;v-text-anchor:top" o:gfxdata="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" fillcolor="#cfcdcd [2894]" strokeweight=".5pt">
-                  <v:textbox inset=",0,,0">
-                    <w:txbxContent>
-                      <w:p>
-                        <w:pPr>
-                          <w:jc w:val="center"/>
-                        </w:pPr>
-                        <w:r>
-                          <w:t>J</w:t>
-                        </w:r>
-                        <w:r>
-                          <w:t>5</w:t>
-                        </w:r>
-                      </w:p>
-                    </w:txbxContent>
-                  </v:textbox>
-                </v:shape>
+              <v:group w14:anchorId="45B08D1E" id="Group 8" o:spid="_x0000_s1026" style="position:absolute;margin-left:28.8pt;margin-top:123pt;width:291pt;height:167.4pt;z-index:251658240" coordsize="36957,21259" o:gfxdata="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">
+                <v:rect id="Rectangle 6" o:spid="_x0000_s1027" style="position:absolute;left:17678;width:19279;height:21259;visibility:visible;mso-wrap-style:square;v-text-anchor:middle" o:gfxdata="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" fillcolor="white [3212]" strokecolor="#1f3763 [1604]" strokeweight="1pt"/>
+                <v:rect id="Rectangle 7" o:spid="_x0000_s1028" style="position:absolute;top:16764;width:17678;height:4495;visibility:visible;mso-wrap-style:square;v-text-anchor:middle" o:gfxdata="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" fillcolor="white [3212]" strokecolor="#1f3763 [1604]" strokeweight="1pt"/>
               </v:group>
             </w:pict>
           </mc:Fallback>
         </mc:AlternateContent>
       </w:r>
-      <w:bookmarkStart w:id="0" w:name="_GoBack"/>
+      <w:r>
+        <w:rPr>
+          <w:noProof/>
+        </w:rPr>
+        <mc:AlternateContent>
+          <mc:Choice Requires="wps">
+            <w:drawing>
+              <wp:anchor distT="0" distB="0" distL="114300" distR="114300" simplePos="0" relativeHeight="251658241" behindDoc="0" locked="0" layoutInCell="1" allowOverlap="1" wp14:anchorId="25BD2A28" wp14:editId="39E56B8D">
+                <wp:simplePos x="0" y="0"/>
+                <wp:positionH relativeFrom="column">
+                  <wp:posOffset>3558540</wp:posOffset>
+                </wp:positionH>
+                <wp:positionV relativeFrom="paragraph">
+                  <wp:posOffset>2042160</wp:posOffset>
+                </wp:positionV>
+                <wp:extent cx="693420" cy="175260"/>
+                <wp:effectExtent l="0" t="7620" r="22860" b="22860"/>
+                <wp:wrapNone/>
+                <wp:docPr id="9" name="Text Box 9"/>
+                <wp:cNvGraphicFramePr/>
+                <a:graphic xmlns:a="http://schemas.openxmlformats.org/drawingml/2006/main">
+                  <a:graphicData uri="http://schemas.microsoft.com/office/word/2010/wordprocessingShape">
+                    <wps:wsp>
+                      <wps:cNvSpPr txBox="1"/>
+                      <wps:spPr>
+                        <a:xfrm rot="5400000">
+                          <a:off x="0" y="0"/>
+                          <a:ext cx="693420" cy="175260"/>
+                        </a:xfrm>
+                        <a:prstGeom prst="rect">
+                          <a:avLst/>
+                        </a:prstGeom>
+                        <a:solidFill>
+                          <a:schemeClr val="bg2">
+                            <a:lumMod val="90000"/>
+                          </a:schemeClr>
+                        </a:solidFill>
+                        <a:ln w="6350">
+                          <a:solidFill>
+                            <a:prstClr val="black"/>
+                          </a:solidFill>
+                        </a:ln>
+                      </wps:spPr>
+                      <wps:txbx>
+                        <w:txbxContent>
+                          <w:p>
+                            <w:pPr>
+                              <w:jc w:val="center"/>
+                            </w:pPr>
+                            <w:r>
+                              <w:t>J1</w:t>
+                            </w:r>
+                          </w:p>
+                        </w:txbxContent>
+                      </wps:txbx>
+                      <wps:bodyPr rot="0" spcFirstLastPara="0" vertOverflow="overflow" horzOverflow="overflow" vert="horz" wrap="square" lIns="91440" tIns="0" rIns="91440" bIns="0" numCol="1" spcCol="0" rtlCol="0" fromWordArt="0" anchor="t" anchorCtr="0" forceAA="0" compatLnSpc="1">
+                        <a:prstTxWarp prst="textNoShape">
+                          <a:avLst/>
+                        </a:prstTxWarp>
+                        <a:noAutofit/>
+                      </wps:bodyPr>
+                    </wps:wsp>
+                  </a:graphicData>
+                </a:graphic>
+              </wp:anchor>
+            </w:drawing>
+          </mc:Choice>
+          <mc:Fallback>
+            <w:pict>
+              <v:shape w14:anchorId="25BD2A28" id="Text Box 9" o:spid="_x0000_s1029" type="#_x0000_t202" style="position:absolute;margin-left:280.2pt;margin-top:160.8pt;width:54.6pt;height:13.8pt;rotation:90;z-index:251658241;visibility:visible;mso-wrap-style:square;mso-wrap-distance-left:9pt;mso-wrap-distance-top:0;mso-wrap-distance-right:9pt;mso-wrap-distance-bottom:0;mso-position-horizontal:absolute;mso-position-horizontal-relative:text;mso-position-vertical:absolute;mso-position-vertical-relative:text;v-text-anchor:top" o:gfxdata="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" fillcolor="#cfcdcd [2894]" strokeweight=".5pt">
+                <v:textbox inset=",0,,0">
+                  <w:txbxContent>
+                    <w:p>
+                      <w:pPr>
+                        <w:jc w:val="center"/>
+                      </w:pPr>
+                      <w:r>
+                        <w:t>J1</w:t>
+                      </w:r>
+                    </w:p>
+                  </w:txbxContent>
+                </v:textbox>
+              </v:shape>
+            </w:pict>
+          </mc:Fallback>
+        </mc:AlternateContent>
+      </w:r>
+      <w:r>
+        <w:rPr>
+          <w:noProof/>
+        </w:rPr>
+        <mc:AlternateContent>
+          <mc:Choice Requires="wps">
+            <w:drawing>
+              <wp:anchor distT="0" distB="0" distL="114300" distR="114300" simplePos="0" relativeHeight="251658242" behindDoc="0" locked="0" layoutInCell="1" allowOverlap="1" wp14:anchorId="3945B0CB" wp14:editId="7375C119">
+                <wp:simplePos x="0" y="0"/>
+                <wp:positionH relativeFrom="column">
+                  <wp:posOffset>2720340</wp:posOffset>
+                </wp:positionH>
+                <wp:positionV relativeFrom="paragraph">
+                  <wp:posOffset>1653540</wp:posOffset>
+                </wp:positionV>
+                <wp:extent cx="693420" cy="175260"/>
+                <wp:effectExtent l="0" t="0" r="11430" b="15240"/>
+                <wp:wrapNone/>
+                <wp:docPr id="10" name="Text Box 10"/>
+                <wp:cNvGraphicFramePr/>
+                <a:graphic xmlns:a="http://schemas.openxmlformats.org/drawingml/2006/main">
+                  <a:graphicData uri="http://schemas.microsoft.com/office/word/2010/wordprocessingShape">
+                    <wps:wsp>
+                      <wps:cNvSpPr txBox="1"/>
+                      <wps:spPr>
+                        <a:xfrm>
+                          <a:off x="0" y="0"/>
+                          <a:ext cx="693420" cy="175260"/>
+                        </a:xfrm>
+                        <a:prstGeom prst="rect">
+                          <a:avLst/>
+                        </a:prstGeom>
+                        <a:solidFill>
+                          <a:schemeClr val="bg2">
+                            <a:lumMod val="90000"/>
+                          </a:schemeClr>
+                        </a:solidFill>
+                        <a:ln w="6350">
+                          <a:solidFill>
+                            <a:prstClr val="black"/>
+                          </a:solidFill>
+                        </a:ln>
+                      </wps:spPr>
+                      <wps:txbx>
+                        <w:txbxContent>
+                          <w:p>
+                            <w:pPr>
+                              <w:jc w:val="center"/>
+                            </w:pPr>
+                            <w:r>
+                              <w:t>J8</w:t>
+                            </w:r>
+                          </w:p>
+                        </w:txbxContent>
+                      </wps:txbx>
+                      <wps:bodyPr rot="0" spcFirstLastPara="0" vertOverflow="overflow" horzOverflow="overflow" vert="horz" wrap="square" lIns="91440" tIns="0" rIns="91440" bIns="0" numCol="1" spcCol="0" rtlCol="0" fromWordArt="0" anchor="t" anchorCtr="0" forceAA="0" compatLnSpc="1">
+                        <a:prstTxWarp prst="textNoShape">
+                          <a:avLst/>
+                        </a:prstTxWarp>
+                        <a:noAutofit/>
+                      </wps:bodyPr>
+                    </wps:wsp>
+                  </a:graphicData>
+                </a:graphic>
+              </wp:anchor>
+            </w:drawing>
+          </mc:Choice>
+          <mc:Fallback>
+            <w:pict>
+              <v:shape w14:anchorId="3945B0CB" id="Text Box 10" o:spid="_x0000_s1030" type="#_x0000_t202" style="position:absolute;margin-left:214.2pt;margin-top:130.2pt;width:54.6pt;height:13.8pt;z-index:251658242;visibility:visible;mso-wrap-style:square;mso-wrap-distance-left:9pt;mso-wrap-distance-top:0;mso-wrap-distance-right:9pt;mso-wrap-distance-bottom:0;mso-position-horizontal:absolute;mso-position-horizontal-relative:text;mso-position-vertical:absolute;mso-position-vertical-relative:text;v-text-anchor:top" o:gfxdata="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" fillcolor="#cfcdcd [2894]" strokeweight=".5pt">
+                <v:textbox inset=",0,,0">
+                  <w:txbxContent>
+                    <w:p>
+                      <w:pPr>
+                        <w:jc w:val="center"/>
+                      </w:pPr>
+                      <w:r>
+                        <w:t>J8</w:t>
+                      </w:r>
+                    </w:p>
+                  </w:txbxContent>
+                </v:textbox>
+              </v:shape>
+            </w:pict>
+          </mc:Fallback>
+        </mc:AlternateContent>
+      </w:r>
+      <w:r>
+        <w:rPr>
+          <w:noProof/>
+        </w:rPr>
+        <mc:AlternateContent>
+          <mc:Choice Requires="wps">
+            <w:drawing>
+              <wp:anchor distT="0" distB="0" distL="114300" distR="114300" simplePos="0" relativeHeight="251658245" behindDoc="0" locked="0" layoutInCell="1" allowOverlap="1" wp14:anchorId="5C1E179E" wp14:editId="330F6995">
+                <wp:simplePos x="0" y="0"/>
+                <wp:positionH relativeFrom="column">
+                  <wp:posOffset>2598420</wp:posOffset>
+                </wp:positionH>
+                <wp:positionV relativeFrom="paragraph">
+                  <wp:posOffset>3383280</wp:posOffset>
+                </wp:positionV>
+                <wp:extent cx="381000" cy="441960"/>
+                <wp:effectExtent l="0" t="0" r="19050" b="15240"/>
+                <wp:wrapNone/>
+                <wp:docPr id="13" name="Text Box 13"/>
+                <wp:cNvGraphicFramePr/>
+                <a:graphic xmlns:a="http://schemas.openxmlformats.org/drawingml/2006/main">
+                  <a:graphicData uri="http://schemas.microsoft.com/office/word/2010/wordprocessingShape">
+                    <wps:wsp>
+                      <wps:cNvSpPr txBox="1"/>
+                      <wps:spPr>
+                        <a:xfrm>
+                          <a:off x="0" y="0"/>
+                          <a:ext cx="381000" cy="441960"/>
+                        </a:xfrm>
+                        <a:prstGeom prst="rect">
+                          <a:avLst/>
+                        </a:prstGeom>
+                        <a:solidFill>
+                          <a:schemeClr val="bg2">
+                            <a:lumMod val="90000"/>
+                          </a:schemeClr>
+                        </a:solidFill>
+                        <a:ln w="6350">
+                          <a:solidFill>
+                            <a:prstClr val="black"/>
+                          </a:solidFill>
+                        </a:ln>
+                      </wps:spPr>
+                      <wps:txbx>
+                        <w:txbxContent>
+                          <w:p>
+                            <w:pPr>
+                              <w:jc w:val="center"/>
+                            </w:pPr>
+                            <w:r>
+                              <w:t>J9</w:t>
+                            </w:r>
+                          </w:p>
+                        </w:txbxContent>
+                      </wps:txbx>
+                      <wps:bodyPr rot="0" spcFirstLastPara="0" vertOverflow="overflow" horzOverflow="overflow" vert="horz" wrap="square" lIns="91440" tIns="0" rIns="91440" bIns="0" numCol="1" spcCol="0" rtlCol="0" fromWordArt="0" anchor="t" anchorCtr="0" forceAA="0" compatLnSpc="1">
+                        <a:prstTxWarp prst="textNoShape">
+                          <a:avLst/>
+                        </a:prstTxWarp>
+                        <a:noAutofit/>
+                      </wps:bodyPr>
+                    </wps:wsp>
+                  </a:graphicData>
+                </a:graphic>
+              </wp:anchor>
+            </w:drawing>
+          </mc:Choice>
+          <mc:Fallback>
+            <w:pict>
+              <v:shape w14:anchorId="5C1E179E" id="Text Box 13" o:spid="_x0000_s1031" type="#_x0000_t202" style="position:absolute;margin-left:204.6pt;margin-top:266.4pt;width:30pt;height:34.8pt;z-index:251658245;visibility:visible;mso-wrap-style:square;mso-wrap-distance-left:9pt;mso-wrap-distance-top:0;mso-wrap-distance-right:9pt;mso-wrap-distance-bottom:0;mso-position-horizontal:absolute;mso-position-horizontal-relative:text;mso-position-vertical:absolute;mso-position-vertical-relative:text;v-text-anchor:top" o:gfxdata="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" fillcolor="#cfcdcd [2894]" strokeweight=".5pt">
+                <v:textbox inset=",0,,0">
+                  <w:txbxContent>
+                    <w:p>
+                      <w:pPr>
+                        <w:jc w:val="center"/>
+                      </w:pPr>
+                      <w:r>
+                        <w:t>J9</w:t>
+                      </w:r>
+                    </w:p>
+                  </w:txbxContent>
+                </v:textbox>
+              </v:shape>
+            </w:pict>
+          </mc:Fallback>
+        </mc:AlternateContent>
+      </w:r>
+      <w:r>
+        <w:rPr>
+          <w:noProof/>
+        </w:rPr>
+        <mc:AlternateContent>
+          <mc:Choice Requires="wps">
+            <w:drawing>
+              <wp:anchor distT="0" distB="0" distL="114300" distR="114300" simplePos="0" relativeHeight="251658246" behindDoc="0" locked="0" layoutInCell="1" allowOverlap="1" wp14:anchorId="6E7E7A0C" wp14:editId="71524268">
+                <wp:simplePos x="0" y="0"/>
+                <wp:positionH relativeFrom="column">
+                  <wp:posOffset>1226820</wp:posOffset>
+                </wp:positionH>
+                <wp:positionV relativeFrom="paragraph">
+                  <wp:posOffset>3352800</wp:posOffset>
+                </wp:positionV>
+                <wp:extent cx="419100" cy="175260"/>
+                <wp:effectExtent l="7620" t="0" r="26670" b="26670"/>
+                <wp:wrapNone/>
+                <wp:docPr id="14" name="Text Box 14"/>
+                <wp:cNvGraphicFramePr/>
+                <a:graphic xmlns:a="http://schemas.openxmlformats.org/drawingml/2006/main">
+                  <a:graphicData uri="http://schemas.microsoft.com/office/word/2010/wordprocessingShape">
+                    <wps:wsp>
+                      <wps:cNvSpPr txBox="1"/>
+                      <wps:spPr>
+                        <a:xfrm rot="5400000">
+                          <a:off x="0" y="0"/>
+                          <a:ext cx="419100" cy="175260"/>
+                        </a:xfrm>
+                        <a:prstGeom prst="rect">
+                          <a:avLst/>
+                        </a:prstGeom>
+                        <a:solidFill>
+                          <a:schemeClr val="bg2">
+                            <a:lumMod val="90000"/>
+                          </a:schemeClr>
+                        </a:solidFill>
+                        <a:ln w="6350">
+                          <a:solidFill>
+                            <a:prstClr val="black"/>
+                          </a:solidFill>
+                        </a:ln>
+                      </wps:spPr>
+                      <wps:txbx>
+                        <w:txbxContent>
+                          <w:p>
+                            <w:pPr>
+                              <w:jc w:val="center"/>
+                            </w:pPr>
+                            <w:r>
+                              <w:t>J6</w:t>
+                            </w:r>
+                          </w:p>
+                        </w:txbxContent>
+                      </wps:txbx>
+                      <wps:bodyPr rot="0" spcFirstLastPara="0" vertOverflow="overflow" horzOverflow="overflow" vert="horz" wrap="square" lIns="91440" tIns="0" rIns="91440" bIns="0" numCol="1" spcCol="0" rtlCol="0" fromWordArt="0" anchor="t" anchorCtr="0" forceAA="0" compatLnSpc="1">
+                        <a:prstTxWarp prst="textNoShape">
+                          <a:avLst/>
+                        </a:prstTxWarp>
+                        <a:noAutofit/>
+                      </wps:bodyPr>
+                    </wps:wsp>
+                  </a:graphicData>
+                </a:graphic>
+              </wp:anchor>
+            </w:drawing>
+          </mc:Choice>
+          <mc:Fallback>
+            <w:pict>
+              <v:shape w14:anchorId="6E7E7A0C" id="Text Box 14" o:spid="_x0000_s1032" type="#_x0000_t202" style="position:absolute;margin-left:96.6pt;margin-top:264pt;width:33pt;height:13.8pt;rotation:90;z-index:251658246;visibility:visible;mso-wrap-style:square;mso-wrap-distance-left:9pt;mso-wrap-distance-top:0;mso-wrap-distance-right:9pt;mso-wrap-distance-bottom:0;mso-position-horizontal:absolute;mso-position-horizontal-relative:text;mso-position-vertical:absolute;mso-position-vertical-relative:text;v-text-anchor:top" o:gfxdata="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" fillcolor="#cfcdcd [2894]" strokeweight=".5pt">
+                <v:textbox inset=",0,,0">
+                  <w:txbxContent>
+                    <w:p>
+                      <w:pPr>
+                        <w:jc w:val="center"/>
+                      </w:pPr>
+                      <w:r>
+                        <w:t>J6</w:t>
+                      </w:r>
+                    </w:p>
+                  </w:txbxContent>
+                </v:textbox>
+              </v:shape>
+            </w:pict>
+          </mc:Fallback>
+        </mc:AlternateContent>
+      </w:r>
+      <w:r>
+        <w:rPr>
+          <w:noProof/>
+        </w:rPr>
+        <mc:AlternateContent>
+          <mc:Choice Requires="wps">
+            <w:drawing>
+              <wp:anchor distT="0" distB="0" distL="114300" distR="114300" simplePos="0" relativeHeight="251658247" behindDoc="0" locked="0" layoutInCell="1" allowOverlap="1" wp14:anchorId="74C9BE52" wp14:editId="7BCA8258">
+                <wp:simplePos x="0" y="0"/>
+                <wp:positionH relativeFrom="column">
+                  <wp:posOffset>449580</wp:posOffset>
+                </wp:positionH>
+                <wp:positionV relativeFrom="paragraph">
+                  <wp:posOffset>3459480</wp:posOffset>
+                </wp:positionV>
+                <wp:extent cx="381000" cy="190500"/>
+                <wp:effectExtent l="0" t="0" r="19050" b="19050"/>
+                <wp:wrapNone/>
+                <wp:docPr id="15" name="Text Box 15"/>
+                <wp:cNvGraphicFramePr/>
+                <a:graphic xmlns:a="http://schemas.openxmlformats.org/drawingml/2006/main">
+                  <a:graphicData uri="http://schemas.microsoft.com/office/word/2010/wordprocessingShape">
+                    <wps:wsp>
+                      <wps:cNvSpPr txBox="1"/>
+                      <wps:spPr>
+                        <a:xfrm>
+                          <a:off x="0" y="0"/>
+                          <a:ext cx="381000" cy="190500"/>
+                        </a:xfrm>
+                        <a:prstGeom prst="rect">
+                          <a:avLst/>
+                        </a:prstGeom>
+                        <a:solidFill>
+                          <a:schemeClr val="bg2">
+                            <a:lumMod val="90000"/>
+                          </a:schemeClr>
+                        </a:solidFill>
+                        <a:ln w="6350">
+                          <a:solidFill>
+                            <a:prstClr val="black"/>
+                          </a:solidFill>
+                        </a:ln>
+                      </wps:spPr>
+                      <wps:txbx>
+                        <w:txbxContent>
+                          <w:p>
+                            <w:pPr>
+                              <w:jc w:val="center"/>
+                            </w:pPr>
+                            <w:r>
+                              <w:t>J15</w:t>
+                            </w:r>
+                          </w:p>
+                        </w:txbxContent>
+                      </wps:txbx>
+                      <wps:bodyPr rot="0" spcFirstLastPara="0" vertOverflow="overflow" horzOverflow="overflow" vert="horz" wrap="square" lIns="91440" tIns="0" rIns="91440" bIns="0" numCol="1" spcCol="0" rtlCol="0" fromWordArt="0" anchor="t" anchorCtr="0" forceAA="0" compatLnSpc="1">
+                        <a:prstTxWarp prst="textNoShape">
+                          <a:avLst/>
+                        </a:prstTxWarp>
+                        <a:noAutofit/>
+                      </wps:bodyPr>
+                    </wps:wsp>
+                  </a:graphicData>
+                </a:graphic>
+              </wp:anchor>
+            </w:drawing>
+          </mc:Choice>
+          <mc:Fallback>
+            <w:pict>
+              <v:shape w14:anchorId="74C9BE52" id="Text Box 15" o:spid="_x0000_s1033" type="#_x0000_t202" style="position:absolute;margin-left:35.4pt;margin-top:272.4pt;width:30pt;height:15pt;z-index:251658247;visibility:visible;mso-wrap-style:square;mso-wrap-distance-left:9pt;mso-wrap-distance-top:0;mso-wrap-distance-right:9pt;mso-wrap-distance-bottom:0;mso-position-horizontal:absolute;mso-position-horizontal-relative:text;mso-position-vertical:absolute;mso-position-vertical-relative:text;v-text-anchor:top" o:gfxdata="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" fillcolor="#cfcdcd [2894]" strokeweight=".5pt">
+                <v:textbox inset=",0,,0">
+                  <w:txbxContent>
+                    <w:p>
+                      <w:pPr>
+                        <w:jc w:val="center"/>
+                      </w:pPr>
+                      <w:r>
+                        <w:t>J15</w:t>
+                      </w:r>
+                    </w:p>
+                  </w:txbxContent>
+                </v:textbox>
+              </v:shape>
+            </w:pict>
+          </mc:Fallback>
+        </mc:AlternateContent>
+      </w:r>
+      <w:r>
+        <w:rPr>
+          <w:noProof/>
+        </w:rPr>
+        <mc:AlternateContent>
+          <mc:Choice Requires="wps">
+            <w:drawing>
+              <wp:anchor distT="0" distB="0" distL="114300" distR="114300" simplePos="0" relativeHeight="251658248" behindDoc="0" locked="0" layoutInCell="1" allowOverlap="1" wp14:anchorId="482BA445" wp14:editId="22F75FD5">
+                <wp:simplePos x="0" y="0"/>
+                <wp:positionH relativeFrom="column">
+                  <wp:posOffset>876300</wp:posOffset>
+                </wp:positionH>
+                <wp:positionV relativeFrom="paragraph">
+                  <wp:posOffset>3459480</wp:posOffset>
+                </wp:positionV>
+                <wp:extent cx="381000" cy="190500"/>
+                <wp:effectExtent l="0" t="0" r="19050" b="19050"/>
+                <wp:wrapNone/>
+                <wp:docPr id="16" name="Text Box 16"/>
+                <wp:cNvGraphicFramePr/>
+                <a:graphic xmlns:a="http://schemas.openxmlformats.org/drawingml/2006/main">
+                  <a:graphicData uri="http://schemas.microsoft.com/office/word/2010/wordprocessingShape">
+                    <wps:wsp>
+                      <wps:cNvSpPr txBox="1"/>
+                      <wps:spPr>
+                        <a:xfrm>
+                          <a:off x="0" y="0"/>
+                          <a:ext cx="381000" cy="190500"/>
+                        </a:xfrm>
+                        <a:prstGeom prst="rect">
+                          <a:avLst/>
+                        </a:prstGeom>
+                        <a:solidFill>
+                          <a:schemeClr val="bg2">
+                            <a:lumMod val="90000"/>
+                          </a:schemeClr>
+                        </a:solidFill>
+                        <a:ln w="6350">
+                          <a:solidFill>
+                            <a:prstClr val="black"/>
+                          </a:solidFill>
+                        </a:ln>
+                      </wps:spPr>
+                      <wps:txbx>
+                        <w:txbxContent>
+                          <w:p>
+                            <w:pPr>
+                              <w:jc w:val="center"/>
+                            </w:pPr>
+                            <w:r>
+                              <w:t>J16</w:t>
+                            </w:r>
+                          </w:p>
+                        </w:txbxContent>
+                      </wps:txbx>
+                      <wps:bodyPr rot="0" spcFirstLastPara="0" vertOverflow="overflow" horzOverflow="overflow" vert="horz" wrap="square" lIns="91440" tIns="0" rIns="91440" bIns="0" numCol="1" spcCol="0" rtlCol="0" fromWordArt="0" anchor="t" anchorCtr="0" forceAA="0" compatLnSpc="1">
+                        <a:prstTxWarp prst="textNoShape">
+                          <a:avLst/>
+                        </a:prstTxWarp>
+                        <a:noAutofit/>
+                      </wps:bodyPr>
+                    </wps:wsp>
+                  </a:graphicData>
+                </a:graphic>
+              </wp:anchor>
+            </w:drawing>
+          </mc:Choice>
+          <mc:Fallback>
+            <w:pict>
+              <v:shape w14:anchorId="482BA445" id="Text Box 16" o:spid="_x0000_s1034" type="#_x0000_t202" style="position:absolute;margin-left:69pt;margin-top:272.4pt;width:30pt;height:15pt;z-index:251658248;visibility:visible;mso-wrap-style:square;mso-wrap-distance-left:9pt;mso-wrap-distance-top:0;mso-wrap-distance-right:9pt;mso-wrap-distance-bottom:0;mso-position-horizontal:absolute;mso-position-horizontal-relative:text;mso-position-vertical:absolute;mso-position-vertical-relative:text;v-text-anchor:top" o:gfxdata="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" fillcolor="#cfcdcd [2894]" strokeweight=".5pt">
+                <v:textbox inset=",0,,0">
+                  <w:txbxContent>
+                    <w:p>
+                      <w:pPr>
+                        <w:jc w:val="center"/>
+                      </w:pPr>
+                      <w:r>
+                        <w:t>J16</w:t>
+                      </w:r>
+                    </w:p>
+                  </w:txbxContent>
+                </v:textbox>
+              </v:shape>
+            </w:pict>
+          </mc:Fallback>
+        </mc:AlternateContent>
+      </w:r>
+      <w:r>
+        <w:rPr>
+          <w:noProof/>
+        </w:rPr>
+        <mc:AlternateContent>
+          <mc:Choice Requires="wps">
+            <w:drawing>
+              <wp:anchor distT="0" distB="0" distL="114300" distR="114300" simplePos="0" relativeHeight="251658249" behindDoc="0" locked="0" layoutInCell="1" allowOverlap="1" wp14:anchorId="52A32B9C" wp14:editId="07243D95">
+                <wp:simplePos x="0" y="0"/>
+                <wp:positionH relativeFrom="column">
+                  <wp:posOffset>3215640</wp:posOffset>
+                </wp:positionH>
+                <wp:positionV relativeFrom="paragraph">
+                  <wp:posOffset>3459480</wp:posOffset>
+                </wp:positionV>
+                <wp:extent cx="381000" cy="190500"/>
+                <wp:effectExtent l="0" t="0" r="19050" b="19050"/>
+                <wp:wrapNone/>
+                <wp:docPr id="17" name="Text Box 17"/>
+                <wp:cNvGraphicFramePr/>
+                <a:graphic xmlns:a="http://schemas.openxmlformats.org/drawingml/2006/main">
+                  <a:graphicData uri="http://schemas.microsoft.com/office/word/2010/wordprocessingShape">
+                    <wps:wsp>
+                      <wps:cNvSpPr txBox="1"/>
+                      <wps:spPr>
+                        <a:xfrm>
+                          <a:off x="0" y="0"/>
+                          <a:ext cx="381000" cy="190500"/>
+                        </a:xfrm>
+                        <a:prstGeom prst="rect">
+                          <a:avLst/>
+                        </a:prstGeom>
+                        <a:solidFill>
+                          <a:schemeClr val="bg2">
+                            <a:lumMod val="90000"/>
+                          </a:schemeClr>
+                        </a:solidFill>
+                        <a:ln w="6350">
+                          <a:solidFill>
+                            <a:prstClr val="black"/>
+                          </a:solidFill>
+                        </a:ln>
+                      </wps:spPr>
+                      <wps:txbx>
+                        <w:txbxContent>
+                          <w:p>
+                            <w:pPr>
+                              <w:jc w:val="center"/>
+                            </w:pPr>
+                            <w:r>
+                              <w:t>J5</w:t>
+                            </w:r>
+                          </w:p>
+                        </w:txbxContent>
+                      </wps:txbx>
+                      <wps:bodyPr rot="0" spcFirstLastPara="0" vertOverflow="overflow" horzOverflow="overflow" vert="horz" wrap="square" lIns="91440" tIns="0" rIns="91440" bIns="0" numCol="1" spcCol="0" rtlCol="0" fromWordArt="0" anchor="t" anchorCtr="0" forceAA="0" compatLnSpc="1">
+                        <a:prstTxWarp prst="textNoShape">
+                          <a:avLst/>
+                        </a:prstTxWarp>
+                        <a:noAutofit/>
+                      </wps:bodyPr>
+                    </wps:wsp>
+                  </a:graphicData>
+                </a:graphic>
+              </wp:anchor>
+            </w:drawing>
+          </mc:Choice>
+          <mc:Fallback>
+            <w:pict>
+              <v:shape w14:anchorId="52A32B9C" id="Text Box 17" o:spid="_x0000_s1035" type="#_x0000_t202" style="position:absolute;margin-left:253.2pt;margin-top:272.4pt;width:30pt;height:15pt;z-index:251658249;visibility:visible;mso-wrap-style:square;mso-wrap-distance-left:9pt;mso-wrap-distance-top:0;mso-wrap-distance-right:9pt;mso-wrap-distance-bottom:0;mso-position-horizontal:absolute;mso-position-horizontal-relative:text;mso-position-vertical:absolute;mso-position-vertical-relative:text;v-text-anchor:top" o:gfxdata="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" fillcolor="#cfcdcd [2894]" strokeweight=".5pt">
+                <v:textbox inset=",0,,0">
+                  <w:txbxContent>
+                    <w:p>
+                      <w:pPr>
+                        <w:jc w:val="center"/>
+                      </w:pPr>
+                      <w:r>
+                        <w:t>J5</w:t>
+                      </w:r>
+                    </w:p>
+                  </w:txbxContent>
+                </v:textbox>
+              </v:shape>
+            </w:pict>
+          </mc:Fallback>
+        </mc:AlternateContent>
+      </w:r>
       <w:r>
         <w:rPr>
           <w:noProof/>
@@ -1483,7 +1874,7 @@
                     <pic:cNvPicPr/>
                   </pic:nvPicPr>
                   <pic:blipFill>
-                    <a:blip r:embed="rId12" cstate="print">
+                    <a:blip r:embed="rId14" cstate="print">
                       <a:extLst>
                         <a:ext uri="{28A0092B-C50C-407E-A947-70E740481C1C}">
                           <a14:useLocalDpi xmlns:a14="http://schemas.microsoft.com/office/drawing/2010/main" val="0"/>
@@ -1509,7 +1900,72 @@
           </wp:inline>
         </w:drawing>
       </w:r>
+    </w:p>
+    <w:p>
+      <w:r>
+        <w:t>Last things to check</w:t>
+      </w:r>
+      <w:bookmarkStart w:id="0" w:name="_GoBack"/>
       <w:bookmarkEnd w:id="0"/>
+    </w:p>
+    <w:p>
+      <w:pPr>
+        <w:pStyle w:val="ListParagraph"/>
+        <w:numPr>
+          <w:ilvl w:val="0"/>
+          <w:numId w:val="4"/>
+        </w:numPr>
+      </w:pPr>
+      <w:r>
+        <w:t xml:space="preserve">Dimensions of </w:t>
+      </w:r>
+      <w:r>
+        <w:t>the SMA co-axial connectors i.e. how far back the board sits</w:t>
+      </w:r>
+    </w:p>
+    <w:p>
+      <w:pPr>
+        <w:pStyle w:val="ListParagraph"/>
+        <w:numPr>
+          <w:ilvl w:val="0"/>
+          <w:numId w:val="3"/>
+        </w:numPr>
+      </w:pPr>
+      <w:r>
+        <w:t xml:space="preserve">How far forward the USB connector needs to </w:t>
+      </w:r>
+      <w:proofErr w:type="gramStart"/>
+      <w:r>
+        <w:t>be</w:t>
+      </w:r>
+      <w:proofErr w:type="gramEnd"/>
+    </w:p>
+    <w:p>
+      <w:pPr>
+        <w:pStyle w:val="ListParagraph"/>
+        <w:numPr>
+          <w:ilvl w:val="0"/>
+          <w:numId w:val="3"/>
+        </w:numPr>
+      </w:pPr>
+      <w:r>
+        <w:t>If there can be something done to ease measurement</w:t>
+      </w:r>
+      <w:r>
+        <w:t xml:space="preserve"> of ripple voltage</w:t>
+      </w:r>
+    </w:p>
+    <w:p>
+      <w:pPr>
+        <w:pStyle w:val="ListParagraph"/>
+        <w:numPr>
+          <w:ilvl w:val="0"/>
+          <w:numId w:val="3"/>
+        </w:numPr>
+      </w:pPr>
+      <w:r>
+        <w:t>If I want to include 1 or 2 LT3042 regulators for reference</w:t>
+      </w:r>
     </w:p>
     <w:sectPr>
       <w:pgSz w:w="11906" w:h="16838"/>
@@ -1637,6 +2093,232 @@
     </w:lvl>
   </w:abstractNum>
   <w:abstractNum w:abstractNumId="1" w15:restartNumberingAfterBreak="0">
+    <w:nsid w:val="1F2A4AFE"/>
+    <w:multiLevelType w:val="hybridMultilevel"/>
+    <w:tmpl w:val="54B650B2"/>
+    <w:lvl w:ilvl="0" w:tplc="08090001">
+      <w:start w:val="1"/>
+      <w:numFmt w:val="bullet"/>
+      <w:lvlText w:val=""/>
+      <w:lvlJc w:val="left"/>
+      <w:pPr>
+        <w:ind w:left="720" w:hanging="360"/>
+      </w:pPr>
+      <w:rPr>
+        <w:rFonts w:ascii="Symbol" w:hAnsi="Symbol" w:hint="default"/>
+      </w:rPr>
+    </w:lvl>
+    <w:lvl w:ilvl="1" w:tplc="08090003" w:tentative="1">
+      <w:start w:val="1"/>
+      <w:numFmt w:val="bullet"/>
+      <w:lvlText w:val="o"/>
+      <w:lvlJc w:val="left"/>
+      <w:pPr>
+        <w:ind w:left="1440" w:hanging="360"/>
+      </w:pPr>
+      <w:rPr>
+        <w:rFonts w:ascii="Courier New" w:hAnsi="Courier New" w:cs="Courier New" w:hint="default"/>
+      </w:rPr>
+    </w:lvl>
+    <w:lvl w:ilvl="2" w:tplc="08090005" w:tentative="1">
+      <w:start w:val="1"/>
+      <w:numFmt w:val="bullet"/>
+      <w:lvlText w:val=""/>
+      <w:lvlJc w:val="left"/>
+      <w:pPr>
+        <w:ind w:left="2160" w:hanging="360"/>
+      </w:pPr>
+      <w:rPr>
+        <w:rFonts w:ascii="Wingdings" w:hAnsi="Wingdings" w:hint="default"/>
+      </w:rPr>
+    </w:lvl>
+    <w:lvl w:ilvl="3" w:tplc="08090001" w:tentative="1">
+      <w:start w:val="1"/>
+      <w:numFmt w:val="bullet"/>
+      <w:lvlText w:val=""/>
+      <w:lvlJc w:val="left"/>
+      <w:pPr>
+        <w:ind w:left="2880" w:hanging="360"/>
+      </w:pPr>
+      <w:rPr>
+        <w:rFonts w:ascii="Symbol" w:hAnsi="Symbol" w:hint="default"/>
+      </w:rPr>
+    </w:lvl>
+    <w:lvl w:ilvl="4" w:tplc="08090003" w:tentative="1">
+      <w:start w:val="1"/>
+      <w:numFmt w:val="bullet"/>
+      <w:lvlText w:val="o"/>
+      <w:lvlJc w:val="left"/>
+      <w:pPr>
+        <w:ind w:left="3600" w:hanging="360"/>
+      </w:pPr>
+      <w:rPr>
+        <w:rFonts w:ascii="Courier New" w:hAnsi="Courier New" w:cs="Courier New" w:hint="default"/>
+      </w:rPr>
+    </w:lvl>
+    <w:lvl w:ilvl="5" w:tplc="08090005" w:tentative="1">
+      <w:start w:val="1"/>
+      <w:numFmt w:val="bullet"/>
+      <w:lvlText w:val=""/>
+      <w:lvlJc w:val="left"/>
+      <w:pPr>
+        <w:ind w:left="4320" w:hanging="360"/>
+      </w:pPr>
+      <w:rPr>
+        <w:rFonts w:ascii="Wingdings" w:hAnsi="Wingdings" w:hint="default"/>
+      </w:rPr>
+    </w:lvl>
+    <w:lvl w:ilvl="6" w:tplc="08090001" w:tentative="1">
+      <w:start w:val="1"/>
+      <w:numFmt w:val="bullet"/>
+      <w:lvlText w:val=""/>
+      <w:lvlJc w:val="left"/>
+      <w:pPr>
+        <w:ind w:left="5040" w:hanging="360"/>
+      </w:pPr>
+      <w:rPr>
+        <w:rFonts w:ascii="Symbol" w:hAnsi="Symbol" w:hint="default"/>
+      </w:rPr>
+    </w:lvl>
+    <w:lvl w:ilvl="7" w:tplc="08090003" w:tentative="1">
+      <w:start w:val="1"/>
+      <w:numFmt w:val="bullet"/>
+      <w:lvlText w:val="o"/>
+      <w:lvlJc w:val="left"/>
+      <w:pPr>
+        <w:ind w:left="5760" w:hanging="360"/>
+      </w:pPr>
+      <w:rPr>
+        <w:rFonts w:ascii="Courier New" w:hAnsi="Courier New" w:cs="Courier New" w:hint="default"/>
+      </w:rPr>
+    </w:lvl>
+    <w:lvl w:ilvl="8" w:tplc="08090005" w:tentative="1">
+      <w:start w:val="1"/>
+      <w:numFmt w:val="bullet"/>
+      <w:lvlText w:val=""/>
+      <w:lvlJc w:val="left"/>
+      <w:pPr>
+        <w:ind w:left="6480" w:hanging="360"/>
+      </w:pPr>
+      <w:rPr>
+        <w:rFonts w:ascii="Wingdings" w:hAnsi="Wingdings" w:hint="default"/>
+      </w:rPr>
+    </w:lvl>
+  </w:abstractNum>
+  <w:abstractNum w:abstractNumId="2" w15:restartNumberingAfterBreak="0">
+    <w:nsid w:val="234A02E4"/>
+    <w:multiLevelType w:val="hybridMultilevel"/>
+    <w:tmpl w:val="233890D4"/>
+    <w:lvl w:ilvl="0" w:tplc="08090001">
+      <w:start w:val="1"/>
+      <w:numFmt w:val="bullet"/>
+      <w:lvlText w:val=""/>
+      <w:lvlJc w:val="left"/>
+      <w:pPr>
+        <w:ind w:left="720" w:hanging="360"/>
+      </w:pPr>
+      <w:rPr>
+        <w:rFonts w:ascii="Symbol" w:hAnsi="Symbol" w:hint="default"/>
+      </w:rPr>
+    </w:lvl>
+    <w:lvl w:ilvl="1" w:tplc="08090003" w:tentative="1">
+      <w:start w:val="1"/>
+      <w:numFmt w:val="bullet"/>
+      <w:lvlText w:val="o"/>
+      <w:lvlJc w:val="left"/>
+      <w:pPr>
+        <w:ind w:left="1440" w:hanging="360"/>
+      </w:pPr>
+      <w:rPr>
+        <w:rFonts w:ascii="Courier New" w:hAnsi="Courier New" w:cs="Courier New" w:hint="default"/>
+      </w:rPr>
+    </w:lvl>
+    <w:lvl w:ilvl="2" w:tplc="08090005" w:tentative="1">
+      <w:start w:val="1"/>
+      <w:numFmt w:val="bullet"/>
+      <w:lvlText w:val=""/>
+      <w:lvlJc w:val="left"/>
+      <w:pPr>
+        <w:ind w:left="2160" w:hanging="360"/>
+      </w:pPr>
+      <w:rPr>
+        <w:rFonts w:ascii="Wingdings" w:hAnsi="Wingdings" w:hint="default"/>
+      </w:rPr>
+    </w:lvl>
+    <w:lvl w:ilvl="3" w:tplc="08090001" w:tentative="1">
+      <w:start w:val="1"/>
+      <w:numFmt w:val="bullet"/>
+      <w:lvlText w:val=""/>
+      <w:lvlJc w:val="left"/>
+      <w:pPr>
+        <w:ind w:left="2880" w:hanging="360"/>
+      </w:pPr>
+      <w:rPr>
+        <w:rFonts w:ascii="Symbol" w:hAnsi="Symbol" w:hint="default"/>
+      </w:rPr>
+    </w:lvl>
+    <w:lvl w:ilvl="4" w:tplc="08090003" w:tentative="1">
+      <w:start w:val="1"/>
+      <w:numFmt w:val="bullet"/>
+      <w:lvlText w:val="o"/>
+      <w:lvlJc w:val="left"/>
+      <w:pPr>
+        <w:ind w:left="3600" w:hanging="360"/>
+      </w:pPr>
+      <w:rPr>
+        <w:rFonts w:ascii="Courier New" w:hAnsi="Courier New" w:cs="Courier New" w:hint="default"/>
+      </w:rPr>
+    </w:lvl>
+    <w:lvl w:ilvl="5" w:tplc="08090005" w:tentative="1">
+      <w:start w:val="1"/>
+      <w:numFmt w:val="bullet"/>
+      <w:lvlText w:val=""/>
+      <w:lvlJc w:val="left"/>
+      <w:pPr>
+        <w:ind w:left="4320" w:hanging="360"/>
+      </w:pPr>
+      <w:rPr>
+        <w:rFonts w:ascii="Wingdings" w:hAnsi="Wingdings" w:hint="default"/>
+      </w:rPr>
+    </w:lvl>
+    <w:lvl w:ilvl="6" w:tplc="08090001" w:tentative="1">
+      <w:start w:val="1"/>
+      <w:numFmt w:val="bullet"/>
+      <w:lvlText w:val=""/>
+      <w:lvlJc w:val="left"/>
+      <w:pPr>
+        <w:ind w:left="5040" w:hanging="360"/>
+      </w:pPr>
+      <w:rPr>
+        <w:rFonts w:ascii="Symbol" w:hAnsi="Symbol" w:hint="default"/>
+      </w:rPr>
+    </w:lvl>
+    <w:lvl w:ilvl="7" w:tplc="08090003" w:tentative="1">
+      <w:start w:val="1"/>
+      <w:numFmt w:val="bullet"/>
+      <w:lvlText w:val="o"/>
+      <w:lvlJc w:val="left"/>
+      <w:pPr>
+        <w:ind w:left="5760" w:hanging="360"/>
+      </w:pPr>
+      <w:rPr>
+        <w:rFonts w:ascii="Courier New" w:hAnsi="Courier New" w:cs="Courier New" w:hint="default"/>
+      </w:rPr>
+    </w:lvl>
+    <w:lvl w:ilvl="8" w:tplc="08090005" w:tentative="1">
+      <w:start w:val="1"/>
+      <w:numFmt w:val="bullet"/>
+      <w:lvlText w:val=""/>
+      <w:lvlJc w:val="left"/>
+      <w:pPr>
+        <w:ind w:left="6480" w:hanging="360"/>
+      </w:pPr>
+      <w:rPr>
+        <w:rFonts w:ascii="Wingdings" w:hAnsi="Wingdings" w:hint="default"/>
+      </w:rPr>
+    </w:lvl>
+  </w:abstractNum>
+  <w:abstractNum w:abstractNumId="3" w15:restartNumberingAfterBreak="0">
     <w:nsid w:val="24D5459C"/>
     <w:multiLevelType w:val="hybridMultilevel"/>
     <w:tmpl w:val="4452638A"/>
@@ -1723,10 +2405,16 @@
     </w:lvl>
   </w:abstractNum>
   <w:num w:numId="1">
-    <w:abstractNumId w:val="1"/>
+    <w:abstractNumId w:val="3"/>
   </w:num>
   <w:num w:numId="2">
     <w:abstractNumId w:val="0"/>
+  </w:num>
+  <w:num w:numId="3">
+    <w:abstractNumId w:val="2"/>
+  </w:num>
+  <w:num w:numId="4">
+    <w:abstractNumId w:val="1"/>
   </w:num>
 </w:numbering>
 </file>

</xml_diff>